<commit_message>
Login-Logout only read tested. Debug added
</commit_message>
<xml_diff>
--- a/Description/WebVorstandLoginImplementation.docx
+++ b/Description/WebVorstandLoginImplementation.docx
@@ -35,10 +35,7 @@
         <w:t>-</w:t>
       </w:r>
       <w:r>
-        <w:t>0</w:t>
-      </w:r>
-      <w:r>
-        <w:t>8</w:t>
+        <w:t>12</w:t>
       </w:r>
     </w:p>
     <w:p/>
@@ -99,6 +96,7 @@
         <w:t>die auf dem Server Logindaten holen, braucht man nicht.</w:t>
       </w:r>
     </w:p>
+    <w:p/>
     <w:p>
       <w:r>
         <w:t>Nach einloggen in einer Applikation ist man auch in den anderen Applikationen eingeloggt. Die ‘</w:t>
@@ -138,24 +136,15 @@
       </w:r>
       <w:proofErr w:type="spellEnd"/>
       <w:r>
-        <w:t>(</w:t>
-      </w:r>
-      <w:r>
-        <w:t>(‘</w:t>
-      </w:r>
-      <w:proofErr w:type="spellStart"/>
-      <w:r>
-        <w:t>Member</w:t>
-      </w:r>
-      <w:r>
-        <w:t>Funktionsname</w:t>
-      </w:r>
-      <w:proofErr w:type="spellEnd"/>
-      <w:r>
-        <w:t>’</w:t>
-      </w:r>
-      <w:r>
-        <w:t xml:space="preserve">) funktionieren nicht. </w:t>
+        <w:t>((‘</w:t>
+      </w:r>
+      <w:proofErr w:type="spellStart"/>
+      <w:r>
+        <w:t>MemberFunktionsname</w:t>
+      </w:r>
+      <w:proofErr w:type="spellEnd"/>
+      <w:r>
+        <w:t xml:space="preserve">’) funktionieren nicht. </w:t>
       </w:r>
     </w:p>
     <w:p>
@@ -304,15 +293,7 @@
       </w:r>
     </w:p>
     <w:p>
-      <w:pPr>
-        <w:rPr>
-          <w:lang w:val="en-US"/>
-        </w:rPr>
-      </w:pPr>
-      <w:r>
-        <w:rPr>
-          <w:lang w:val="en-US"/>
-        </w:rPr>
+      <w:r>
         <w:t>}</w:t>
       </w:r>
     </w:p>
@@ -336,35 +317,15 @@
         <w:rPr>
           <w:b/>
           <w:bCs/>
-          <w:lang w:val="en-US"/>
-        </w:rPr>
-      </w:pPr>
-      <w:proofErr w:type="spellStart"/>
-      <w:r>
-        <w:rPr>
-          <w:b/>
-          <w:bCs/>
-          <w:lang w:val="en-US"/>
+        </w:rPr>
+      </w:pPr>
+      <w:r>
+        <w:rPr>
+          <w:b/>
+          <w:bCs/>
         </w:rPr>
         <w:lastRenderedPageBreak/>
-        <w:t>Jetzige</w:t>
-      </w:r>
-      <w:proofErr w:type="spellEnd"/>
-      <w:r>
-        <w:rPr>
-          <w:b/>
-          <w:bCs/>
-          <w:lang w:val="en-US"/>
-        </w:rPr>
-        <w:t xml:space="preserve"> Implementation in Admin Task</w:t>
-      </w:r>
-      <w:r>
-        <w:rPr>
-          <w:b/>
-          <w:bCs/>
-          <w:lang w:val="en-US"/>
-        </w:rPr>
-        <w:t>s</w:t>
+        <w:t>Jetzige Implementation in Admin Tasks</w:t>
       </w:r>
     </w:p>
     <w:p>

</xml_diff>

<commit_message>
Hide, display elements. Documentation
</commit_message>
<xml_diff>
--- a/Description/WebVorstandLoginImplementation.docx
+++ b/Description/WebVorstandLoginImplementation.docx
@@ -35,7 +35,10 @@
         <w:t>-</w:t>
       </w:r>
       <w:r>
-        <w:t>12</w:t>
+        <w:t>1</w:t>
+      </w:r>
+      <w:r>
+        <w:t>3</w:t>
       </w:r>
     </w:p>
     <w:p/>
@@ -58,274 +61,1238 @@
         <w:t>Vorstand Login für alle Web-Applikationen</w:t>
       </w:r>
     </w:p>
-    <w:p/>
-    <w:p>
-      <w:pPr>
-        <w:rPr>
-          <w:b/>
-          <w:bCs/>
-        </w:rPr>
-      </w:pPr>
-      <w:r>
-        <w:rPr>
-          <w:b/>
-          <w:bCs/>
-        </w:rPr>
-        <w:t>Allgemein</w:t>
-      </w:r>
-    </w:p>
-    <w:p>
+    <w:p>
+      <w:pPr>
+        <w:rPr>
+          <w:b/>
+          <w:bCs/>
+        </w:rPr>
+      </w:pPr>
+      <w:r>
+        <w:rPr>
+          <w:b/>
+          <w:bCs/>
+        </w:rPr>
+        <w:t xml:space="preserve">Applikationen mit </w:t>
+      </w:r>
+      <w:r>
+        <w:rPr>
+          <w:b/>
+          <w:bCs/>
+        </w:rPr>
+        <w:t xml:space="preserve">Web </w:t>
+      </w:r>
+      <w:r>
+        <w:rPr>
+          <w:b/>
+          <w:bCs/>
+        </w:rPr>
+        <w:t>Login</w:t>
+      </w:r>
+    </w:p>
+    <w:p>
+      <w:r>
+        <w:t>Für folgende Applikationen ist die hier beschriebene</w:t>
+      </w:r>
+      <w:r>
+        <w:t>s</w:t>
+      </w:r>
+      <w:r>
+        <w:t xml:space="preserve"> Web Login implementiert:</w:t>
+      </w:r>
+    </w:p>
+    <w:p>
+      <w:r>
+        <w:t>Admin Aufgaben, Intranet und Aufgaben, Intranet, Admin Reservation, Suchen Reservation</w:t>
+      </w:r>
+      <w:r>
+        <w:t>.</w:t>
+      </w:r>
+    </w:p>
+    <w:p>
+      <w:r>
+        <w:rPr>
+          <w:noProof/>
+        </w:rPr>
+        <w:drawing>
+          <wp:anchor distT="0" distB="0" distL="114300" distR="114300" simplePos="0" relativeHeight="251660288" behindDoc="1" locked="0" layoutInCell="1" allowOverlap="1" wp14:anchorId="4CCB03B7" wp14:editId="60E8716A">
+            <wp:simplePos x="0" y="0"/>
+            <wp:positionH relativeFrom="column">
+              <wp:posOffset>471805</wp:posOffset>
+            </wp:positionH>
+            <wp:positionV relativeFrom="paragraph">
+              <wp:posOffset>635</wp:posOffset>
+            </wp:positionV>
+            <wp:extent cx="4709160" cy="3048787"/>
+            <wp:effectExtent l="0" t="0" r="0" b="0"/>
+            <wp:wrapNone/>
+            <wp:docPr id="1159823916" name="Grafik 1"/>
+            <wp:cNvGraphicFramePr>
+              <a:graphicFrameLocks xmlns:a="http://schemas.openxmlformats.org/drawingml/2006/main" noChangeAspect="1"/>
+            </wp:cNvGraphicFramePr>
+            <a:graphic xmlns:a="http://schemas.openxmlformats.org/drawingml/2006/main">
+              <a:graphicData uri="http://schemas.openxmlformats.org/drawingml/2006/picture">
+                <pic:pic xmlns:pic="http://schemas.openxmlformats.org/drawingml/2006/picture">
+                  <pic:nvPicPr>
+                    <pic:cNvPr id="1159823916" name=""/>
+                    <pic:cNvPicPr/>
+                  </pic:nvPicPr>
+                  <pic:blipFill>
+                    <a:blip r:embed="rId5">
+                      <a:extLst>
+                        <a:ext uri="{28A0092B-C50C-407E-A947-70E740481C1C}">
+                          <a14:useLocalDpi xmlns:a14="http://schemas.microsoft.com/office/drawing/2010/main" val="0"/>
+                        </a:ext>
+                      </a:extLst>
+                    </a:blip>
+                    <a:stretch>
+                      <a:fillRect/>
+                    </a:stretch>
+                  </pic:blipFill>
+                  <pic:spPr>
+                    <a:xfrm>
+                      <a:off x="0" y="0"/>
+                      <a:ext cx="4709160" cy="3048787"/>
+                    </a:xfrm>
+                    <a:prstGeom prst="rect">
+                      <a:avLst/>
+                    </a:prstGeom>
+                  </pic:spPr>
+                </pic:pic>
+              </a:graphicData>
+            </a:graphic>
+            <wp14:sizeRelH relativeFrom="page">
+              <wp14:pctWidth>0</wp14:pctWidth>
+            </wp14:sizeRelH>
+            <wp14:sizeRelV relativeFrom="page">
+              <wp14:pctHeight>0</wp14:pctHeight>
+            </wp14:sizeRelV>
+          </wp:anchor>
+        </w:drawing>
+      </w:r>
+    </w:p>
+    <w:p/>
+    <w:p>
+      <w:pPr>
+        <w:rPr>
+          <w:b/>
+          <w:bCs/>
+        </w:rPr>
+      </w:pPr>
+    </w:p>
+    <w:p>
+      <w:pPr>
+        <w:rPr>
+          <w:b/>
+          <w:bCs/>
+        </w:rPr>
+      </w:pPr>
+    </w:p>
+    <w:p>
+      <w:pPr>
+        <w:rPr>
+          <w:b/>
+          <w:bCs/>
+        </w:rPr>
+      </w:pPr>
+    </w:p>
+    <w:p>
+      <w:pPr>
+        <w:rPr>
+          <w:b/>
+          <w:bCs/>
+        </w:rPr>
+      </w:pPr>
+    </w:p>
+    <w:p>
+      <w:pPr>
+        <w:rPr>
+          <w:b/>
+          <w:bCs/>
+        </w:rPr>
+      </w:pPr>
+    </w:p>
+    <w:p>
+      <w:pPr>
+        <w:rPr>
+          <w:b/>
+          <w:bCs/>
+        </w:rPr>
+      </w:pPr>
+    </w:p>
+    <w:p>
+      <w:pPr>
+        <w:rPr>
+          <w:b/>
+          <w:bCs/>
+        </w:rPr>
+      </w:pPr>
+    </w:p>
+    <w:p>
+      <w:pPr>
+        <w:rPr>
+          <w:b/>
+          <w:bCs/>
+        </w:rPr>
+      </w:pPr>
+    </w:p>
+    <w:p>
+      <w:pPr>
+        <w:rPr>
+          <w:b/>
+          <w:bCs/>
+        </w:rPr>
+      </w:pPr>
+    </w:p>
+    <w:p>
+      <w:r>
+        <w:t>Die Web Applikationen Homepage und Flyer haben andere Login Mechanismen.</w:t>
+      </w:r>
+    </w:p>
+    <w:p>
+      <w:pPr>
+        <w:rPr>
+          <w:b/>
+          <w:bCs/>
+        </w:rPr>
+      </w:pPr>
+    </w:p>
+    <w:p>
+      <w:pPr>
+        <w:rPr>
+          <w:b/>
+          <w:bCs/>
+        </w:rPr>
+      </w:pPr>
+      <w:r>
+        <w:rPr>
+          <w:b/>
+          <w:bCs/>
+        </w:rPr>
+        <w:t>Was bedeutet</w:t>
+      </w:r>
+      <w:r>
+        <w:rPr>
+          <w:b/>
+          <w:bCs/>
+        </w:rPr>
+        <w:t xml:space="preserve"> </w:t>
+      </w:r>
+      <w:r>
+        <w:rPr>
+          <w:b/>
+          <w:bCs/>
+        </w:rPr>
+        <w:t xml:space="preserve">Web </w:t>
+      </w:r>
+      <w:r>
+        <w:rPr>
+          <w:b/>
+          <w:bCs/>
+        </w:rPr>
+        <w:t>Login</w:t>
+      </w:r>
+      <w:r>
+        <w:rPr>
+          <w:b/>
+          <w:bCs/>
+        </w:rPr>
+        <w:t>?</w:t>
+      </w:r>
+    </w:p>
+    <w:p>
+      <w:r>
+        <w:rPr>
+          <w:noProof/>
+        </w:rPr>
+        <w:drawing>
+          <wp:anchor distT="0" distB="0" distL="114300" distR="114300" simplePos="0" relativeHeight="251659264" behindDoc="1" locked="0" layoutInCell="1" allowOverlap="1" wp14:anchorId="378A1920" wp14:editId="25BFC973">
+            <wp:simplePos x="0" y="0"/>
+            <wp:positionH relativeFrom="column">
+              <wp:posOffset>1569085</wp:posOffset>
+            </wp:positionH>
+            <wp:positionV relativeFrom="paragraph">
+              <wp:posOffset>715645</wp:posOffset>
+            </wp:positionV>
+            <wp:extent cx="2613660" cy="2864372"/>
+            <wp:effectExtent l="0" t="0" r="0" b="0"/>
+            <wp:wrapNone/>
+            <wp:docPr id="1441402854" name="Grafik 1"/>
+            <wp:cNvGraphicFramePr>
+              <a:graphicFrameLocks xmlns:a="http://schemas.openxmlformats.org/drawingml/2006/main" noChangeAspect="1"/>
+            </wp:cNvGraphicFramePr>
+            <a:graphic xmlns:a="http://schemas.openxmlformats.org/drawingml/2006/main">
+              <a:graphicData uri="http://schemas.openxmlformats.org/drawingml/2006/picture">
+                <pic:pic xmlns:pic="http://schemas.openxmlformats.org/drawingml/2006/picture">
+                  <pic:nvPicPr>
+                    <pic:cNvPr id="1441402854" name=""/>
+                    <pic:cNvPicPr/>
+                  </pic:nvPicPr>
+                  <pic:blipFill>
+                    <a:blip r:embed="rId6" cstate="print">
+                      <a:extLst>
+                        <a:ext uri="{28A0092B-C50C-407E-A947-70E740481C1C}">
+                          <a14:useLocalDpi xmlns:a14="http://schemas.microsoft.com/office/drawing/2010/main" val="0"/>
+                        </a:ext>
+                      </a:extLst>
+                    </a:blip>
+                    <a:stretch>
+                      <a:fillRect/>
+                    </a:stretch>
+                  </pic:blipFill>
+                  <pic:spPr>
+                    <a:xfrm>
+                      <a:off x="0" y="0"/>
+                      <a:ext cx="2634318" cy="2887011"/>
+                    </a:xfrm>
+                    <a:prstGeom prst="rect">
+                      <a:avLst/>
+                    </a:prstGeom>
+                  </pic:spPr>
+                </pic:pic>
+              </a:graphicData>
+            </a:graphic>
+            <wp14:sizeRelH relativeFrom="page">
+              <wp14:pctWidth>0</wp14:pctWidth>
+            </wp14:sizeRelH>
+            <wp14:sizeRelV relativeFrom="page">
+              <wp14:pctHeight>0</wp14:pctHeight>
+            </wp14:sizeRelV>
+          </wp:anchor>
+        </w:drawing>
+      </w:r>
       <w:r>
         <w:t>Nur für die Applikation Admin Aufgaben muss kontrolliert werden, ob jemand anders eingeloggt ist. Es ist nur diese Applikation, die JAZZ live AARAU Daten ändern und zufügen.</w:t>
       </w:r>
-    </w:p>
-    <w:p>
-      <w:r>
-        <w:t>Für die anderen Applikationen geht es nur darum, das</w:t>
-      </w:r>
-      <w:r>
-        <w:t>s ein Vorstandsmitglied sich einloggen kann. Für diese Applikationen werden nicht kontrolliert ob jemand anders eingeloggt ist, d.h. die PHP Funktion</w:t>
-      </w:r>
-      <w:r>
-        <w:t>,</w:t>
+      <w:r>
+        <w:t xml:space="preserve"> Für die andere Applikationen wird nur kontrolliert ob das Benutzer Passwort richtig ist</w:t>
+      </w:r>
+    </w:p>
+    <w:p/>
+    <w:p/>
+    <w:p/>
+    <w:p/>
+    <w:p/>
+    <w:p/>
+    <w:p/>
+    <w:p/>
+    <w:p>
+      <w:pPr>
+        <w:rPr>
+          <w:b/>
+          <w:bCs/>
+        </w:rPr>
+      </w:pPr>
+      <w:r>
+        <w:rPr>
+          <w:b/>
+          <w:bCs/>
+        </w:rPr>
+        <w:t>Passwort n</w:t>
+      </w:r>
+      <w:r>
+        <w:rPr>
+          <w:b/>
+          <w:bCs/>
+        </w:rPr>
+        <w:t xml:space="preserve">ur einmal </w:t>
+      </w:r>
+      <w:r>
+        <w:rPr>
+          <w:b/>
+          <w:bCs/>
+        </w:rPr>
+        <w:t>eingeben</w:t>
+      </w:r>
+    </w:p>
+    <w:p>
+      <w:r>
+        <w:t>Wenn das Passwort gültig ist, wird der Benutzername im Computer als Browserdaten gespeichert. Deshalb muss der Benutzer nur einmal das Passwort eingeben</w:t>
+      </w:r>
+      <w:r>
+        <w:t xml:space="preserve">. </w:t>
       </w:r>
       <w:r>
         <w:t xml:space="preserve"> </w:t>
       </w:r>
-      <w:r>
-        <w:t>die auf dem Server Logindaten holen, braucht man nicht.</w:t>
-      </w:r>
-    </w:p>
-    <w:p/>
-    <w:p>
-      <w:r>
-        <w:t>Nach einloggen in einer Applikation ist man auch in den anderen Applikationen eingeloggt. Die ‘</w:t>
-      </w:r>
-      <w:proofErr w:type="spellStart"/>
-      <w:r>
-        <w:t>Local</w:t>
-      </w:r>
-      <w:proofErr w:type="spellEnd"/>
-      <w:r>
-        <w:t xml:space="preserve"> Storage’ Daten sind im Browser gespeichert.</w:t>
-      </w:r>
-    </w:p>
-    <w:p>
-      <w:r>
-        <w:t xml:space="preserve">Event und Callback Funktionen können nicht Class Member Funktionen sein. Funktionen wie </w:t>
-      </w:r>
-      <w:proofErr w:type="spellStart"/>
-      <w:r>
-        <w:t>eval</w:t>
-      </w:r>
-      <w:proofErr w:type="spellEnd"/>
-      <w:r>
-        <w:t xml:space="preserve">(‘Member Funktionsname’,’()’) und </w:t>
-      </w:r>
-      <w:proofErr w:type="spellStart"/>
-      <w:r>
-        <w:t>fn</w:t>
-      </w:r>
-      <w:proofErr w:type="spellEnd"/>
-      <w:r>
-        <w:t xml:space="preserve">= </w:t>
-      </w:r>
-      <w:proofErr w:type="spellStart"/>
-      <w:r>
-        <w:t>windows</w:t>
-      </w:r>
-      <w:proofErr w:type="spellEnd"/>
-      <w:r>
-        <w:t>((‘</w:t>
-      </w:r>
-      <w:proofErr w:type="spellStart"/>
-      <w:r>
-        <w:t>MemberFunktionsname</w:t>
-      </w:r>
-      <w:proofErr w:type="spellEnd"/>
-      <w:r>
-        <w:t xml:space="preserve">’) funktionieren nicht. </w:t>
-      </w:r>
-    </w:p>
-    <w:p>
-      <w:r>
-        <w:t>Deshalb muss normale Funktionen verwendet werden, d.h. die Implementation kann man zum Beispiel so machen (wenn man wünscht dass der Code im Class ist):</w:t>
-      </w:r>
-    </w:p>
-    <w:p>
-      <w:pPr>
-        <w:rPr>
+    </w:p>
+    <w:p/>
+    <w:p>
+      <w:pPr>
+        <w:rPr>
+          <w:b/>
+          <w:bCs/>
+        </w:rPr>
+      </w:pPr>
+      <w:r>
+        <w:rPr>
+          <w:b/>
+          <w:bCs/>
+        </w:rPr>
+        <w:t>Implementation mit JavaScript Klassen</w:t>
+      </w:r>
+    </w:p>
+    <w:p>
+      <w:r>
+        <w:t>Die Web Login ‘Bibliothek’ Applikation ist implementiert mit Klassen</w:t>
+      </w:r>
+      <w:r>
+        <w:t>.</w:t>
+      </w:r>
+    </w:p>
+    <w:p>
+      <w:r>
+        <w:t xml:space="preserve">Event Funktionen können nicht Member Funktionen einer Klasse sein. Dasselbe gilt für Callback Funktionen. </w:t>
+      </w:r>
+      <w:r>
+        <w:t>Deshalb müssen</w:t>
+      </w:r>
+      <w:r>
+        <w:t xml:space="preserve"> vier (globale) Funktionen definiert werden, wenn die</w:t>
+      </w:r>
+      <w:r>
+        <w:t xml:space="preserve"> ‘Bibliothek’ in einer Applikation verwendet wird.</w:t>
+      </w:r>
+    </w:p>
+    <w:p/>
+    <w:p>
+      <w:pPr>
+        <w:rPr>
+          <w:b/>
+          <w:bCs/>
+        </w:rPr>
+      </w:pPr>
+      <w:r>
+        <w:rPr>
+          <w:b/>
+          <w:bCs/>
+        </w:rPr>
+        <w:t xml:space="preserve">Server Ordner </w:t>
+      </w:r>
+      <w:proofErr w:type="spellStart"/>
+      <w:r>
+        <w:rPr>
+          <w:b/>
+          <w:bCs/>
+        </w:rPr>
+        <w:t>JazzScripts</w:t>
+      </w:r>
+      <w:proofErr w:type="spellEnd"/>
+    </w:p>
+    <w:p>
+      <w:r>
+        <w:t>Der Ordner /</w:t>
+      </w:r>
+      <w:proofErr w:type="spellStart"/>
+      <w:r>
+        <w:t>www</w:t>
+      </w:r>
+      <w:proofErr w:type="spellEnd"/>
+      <w:r>
+        <w:t>/</w:t>
+      </w:r>
+      <w:proofErr w:type="spellStart"/>
+      <w:r>
+        <w:t>JazzScripts</w:t>
+      </w:r>
+      <w:proofErr w:type="spellEnd"/>
+      <w:r>
+        <w:t>/ enthält JavaScript Dateien, die von mehreren Applikationen verwendet werden.</w:t>
+      </w:r>
+      <w:r>
+        <w:t xml:space="preserve"> Für Web Login Controls_yyyymmdd.js und LoginLogout_yyyymmdd.js.</w:t>
+      </w:r>
+    </w:p>
+    <w:p/>
+    <w:p>
+      <w:r>
+        <w:rPr>
+          <w:noProof/>
+        </w:rPr>
+        <w:drawing>
+          <wp:inline distT="0" distB="0" distL="0" distR="0" wp14:anchorId="2B0DB3CB" wp14:editId="47B7325C">
+            <wp:extent cx="5209524" cy="1457143"/>
+            <wp:effectExtent l="0" t="0" r="0" b="0"/>
+            <wp:docPr id="1601718658" name="Grafik 1"/>
+            <wp:cNvGraphicFramePr>
+              <a:graphicFrameLocks xmlns:a="http://schemas.openxmlformats.org/drawingml/2006/main" noChangeAspect="1"/>
+            </wp:cNvGraphicFramePr>
+            <a:graphic xmlns:a="http://schemas.openxmlformats.org/drawingml/2006/main">
+              <a:graphicData uri="http://schemas.openxmlformats.org/drawingml/2006/picture">
+                <pic:pic xmlns:pic="http://schemas.openxmlformats.org/drawingml/2006/picture">
+                  <pic:nvPicPr>
+                    <pic:cNvPr id="1601718658" name=""/>
+                    <pic:cNvPicPr/>
+                  </pic:nvPicPr>
+                  <pic:blipFill>
+                    <a:blip r:embed="rId7"/>
+                    <a:stretch>
+                      <a:fillRect/>
+                    </a:stretch>
+                  </pic:blipFill>
+                  <pic:spPr>
+                    <a:xfrm>
+                      <a:off x="0" y="0"/>
+                      <a:ext cx="5209524" cy="1457143"/>
+                    </a:xfrm>
+                    <a:prstGeom prst="rect">
+                      <a:avLst/>
+                    </a:prstGeom>
+                  </pic:spPr>
+                </pic:pic>
+              </a:graphicData>
+            </a:graphic>
+          </wp:inline>
+        </w:drawing>
+      </w:r>
+    </w:p>
+    <w:p/>
+    <w:p>
+      <w:pPr>
+        <w:rPr>
+          <w:b/>
+          <w:bCs/>
+        </w:rPr>
+      </w:pPr>
+      <w:r>
+        <w:rPr>
+          <w:b/>
+          <w:bCs/>
+        </w:rPr>
+        <w:t xml:space="preserve">Erstellen von </w:t>
+      </w:r>
+      <w:r>
+        <w:rPr>
+          <w:b/>
+          <w:bCs/>
+        </w:rPr>
+        <w:t>LoginLogout_yyyymmdd.js</w:t>
+      </w:r>
+    </w:p>
+    <w:p>
+      <w:r>
+        <w:t xml:space="preserve">Die Web Applikation </w:t>
+      </w:r>
+      <w:proofErr w:type="spellStart"/>
+      <w:r>
+        <w:t>WwwLogin</w:t>
+      </w:r>
+      <w:proofErr w:type="spellEnd"/>
+      <w:r>
+        <w:t xml:space="preserve"> hat eine Funktion (</w:t>
+      </w:r>
+      <w:proofErr w:type="spellStart"/>
+      <w:r>
+        <w:t>Merge</w:t>
+      </w:r>
+      <w:proofErr w:type="spellEnd"/>
+      <w:r>
+        <w:t xml:space="preserve"> </w:t>
+      </w:r>
+      <w:proofErr w:type="spellStart"/>
+      <w:r>
+        <w:t>files</w:t>
+      </w:r>
+      <w:proofErr w:type="spellEnd"/>
+      <w:r>
+        <w:t xml:space="preserve">), die Datei </w:t>
+      </w:r>
+      <w:r>
+        <w:t>LoginLogout_yyyymmdd.js</w:t>
+      </w:r>
+      <w:r>
+        <w:t xml:space="preserve"> im Ordner /</w:t>
+      </w:r>
+      <w:proofErr w:type="spellStart"/>
+      <w:r>
+        <w:t>www</w:t>
+      </w:r>
+      <w:proofErr w:type="spellEnd"/>
+      <w:r>
+        <w:t>/</w:t>
+      </w:r>
+      <w:proofErr w:type="spellStart"/>
+      <w:r>
+        <w:t>JazzScripts</w:t>
+      </w:r>
+      <w:proofErr w:type="spellEnd"/>
+      <w:r>
+        <w:t xml:space="preserve"> erstellt.</w:t>
+      </w:r>
+    </w:p>
+    <w:p>
+      <w:r>
+        <w:rPr>
+          <w:noProof/>
+        </w:rPr>
+        <w:drawing>
+          <wp:inline distT="0" distB="0" distL="0" distR="0" wp14:anchorId="1B05A9E5" wp14:editId="481EA97A">
+            <wp:extent cx="4549140" cy="1719467"/>
+            <wp:effectExtent l="0" t="0" r="3810" b="0"/>
+            <wp:docPr id="915327594" name="Grafik 1"/>
+            <wp:cNvGraphicFramePr>
+              <a:graphicFrameLocks xmlns:a="http://schemas.openxmlformats.org/drawingml/2006/main" noChangeAspect="1"/>
+            </wp:cNvGraphicFramePr>
+            <a:graphic xmlns:a="http://schemas.openxmlformats.org/drawingml/2006/main">
+              <a:graphicData uri="http://schemas.openxmlformats.org/drawingml/2006/picture">
+                <pic:pic xmlns:pic="http://schemas.openxmlformats.org/drawingml/2006/picture">
+                  <pic:nvPicPr>
+                    <pic:cNvPr id="915327594" name=""/>
+                    <pic:cNvPicPr/>
+                  </pic:nvPicPr>
+                  <pic:blipFill>
+                    <a:blip r:embed="rId8"/>
+                    <a:stretch>
+                      <a:fillRect/>
+                    </a:stretch>
+                  </pic:blipFill>
+                  <pic:spPr>
+                    <a:xfrm>
+                      <a:off x="0" y="0"/>
+                      <a:ext cx="4557572" cy="1722654"/>
+                    </a:xfrm>
+                    <a:prstGeom prst="rect">
+                      <a:avLst/>
+                    </a:prstGeom>
+                  </pic:spPr>
+                </pic:pic>
+              </a:graphicData>
+            </a:graphic>
+          </wp:inline>
+        </w:drawing>
+      </w:r>
+    </w:p>
+    <w:p/>
+    <w:p>
+      <w:pPr>
+        <w:rPr>
+          <w:b/>
+          <w:bCs/>
+        </w:rPr>
+      </w:pPr>
+      <w:r>
+        <w:rPr>
+          <w:b/>
+          <w:bCs/>
+        </w:rPr>
+        <w:lastRenderedPageBreak/>
+        <w:t xml:space="preserve">Wie </w:t>
+      </w:r>
+      <w:r>
+        <w:rPr>
+          <w:b/>
+          <w:bCs/>
+        </w:rPr>
+        <w:t>wird die Web Login ‘Bibliothek’ verwendet</w:t>
+      </w:r>
+      <w:r>
+        <w:rPr>
+          <w:b/>
+          <w:bCs/>
+        </w:rPr>
+        <w:t>?</w:t>
+      </w:r>
+    </w:p>
+    <w:p>
+      <w:r>
+        <w:rPr>
+          <w:noProof/>
+        </w:rPr>
+        <w:drawing>
+          <wp:anchor distT="0" distB="0" distL="114300" distR="114300" simplePos="0" relativeHeight="251661312" behindDoc="1" locked="0" layoutInCell="1" allowOverlap="1" wp14:anchorId="0F33EB04" wp14:editId="73C44A7E">
+            <wp:simplePos x="0" y="0"/>
+            <wp:positionH relativeFrom="margin">
+              <wp:posOffset>898525</wp:posOffset>
+            </wp:positionH>
+            <wp:positionV relativeFrom="paragraph">
+              <wp:posOffset>425450</wp:posOffset>
+            </wp:positionV>
+            <wp:extent cx="3680460" cy="1600835"/>
+            <wp:effectExtent l="0" t="0" r="0" b="0"/>
+            <wp:wrapNone/>
+            <wp:docPr id="1014546708" name="Grafik 1"/>
+            <wp:cNvGraphicFramePr>
+              <a:graphicFrameLocks xmlns:a="http://schemas.openxmlformats.org/drawingml/2006/main" noChangeAspect="1"/>
+            </wp:cNvGraphicFramePr>
+            <a:graphic xmlns:a="http://schemas.openxmlformats.org/drawingml/2006/main">
+              <a:graphicData uri="http://schemas.openxmlformats.org/drawingml/2006/picture">
+                <pic:pic xmlns:pic="http://schemas.openxmlformats.org/drawingml/2006/picture">
+                  <pic:nvPicPr>
+                    <pic:cNvPr id="1014546708" name=""/>
+                    <pic:cNvPicPr/>
+                  </pic:nvPicPr>
+                  <pic:blipFill>
+                    <a:blip r:embed="rId9">
+                      <a:extLst>
+                        <a:ext uri="{28A0092B-C50C-407E-A947-70E740481C1C}">
+                          <a14:useLocalDpi xmlns:a14="http://schemas.microsoft.com/office/drawing/2010/main" val="0"/>
+                        </a:ext>
+                      </a:extLst>
+                    </a:blip>
+                    <a:stretch>
+                      <a:fillRect/>
+                    </a:stretch>
+                  </pic:blipFill>
+                  <pic:spPr>
+                    <a:xfrm>
+                      <a:off x="0" y="0"/>
+                      <a:ext cx="3680460" cy="1600835"/>
+                    </a:xfrm>
+                    <a:prstGeom prst="rect">
+                      <a:avLst/>
+                    </a:prstGeom>
+                  </pic:spPr>
+                </pic:pic>
+              </a:graphicData>
+            </a:graphic>
+            <wp14:sizeRelH relativeFrom="page">
+              <wp14:pctWidth>0</wp14:pctWidth>
+            </wp14:sizeRelH>
+            <wp14:sizeRelV relativeFrom="page">
+              <wp14:pctHeight>0</wp14:pctHeight>
+            </wp14:sizeRelV>
+          </wp:anchor>
+        </w:drawing>
+      </w:r>
+      <w:r>
+        <w:t xml:space="preserve">Die </w:t>
+      </w:r>
+      <w:r>
+        <w:t xml:space="preserve">Hauptfunktion für die </w:t>
+      </w:r>
+      <w:r>
+        <w:t xml:space="preserve">Jazz Applikationen </w:t>
+      </w:r>
+      <w:r>
+        <w:t xml:space="preserve">ist die </w:t>
+      </w:r>
+      <w:proofErr w:type="spellStart"/>
+      <w:r>
+        <w:t>Onload</w:t>
+      </w:r>
+      <w:proofErr w:type="spellEnd"/>
+      <w:r>
+        <w:t xml:space="preserve"> Funktion für die HTML &lt;</w:t>
+      </w:r>
+      <w:proofErr w:type="spellStart"/>
+      <w:r>
+        <w:t>body</w:t>
+      </w:r>
+      <w:proofErr w:type="spellEnd"/>
+      <w:r>
+        <w:t>&gt; Element.</w:t>
+      </w:r>
+    </w:p>
+    <w:p/>
+    <w:p/>
+    <w:p/>
+    <w:p/>
+    <w:p/>
+    <w:p/>
+    <w:p>
+      <w:r>
+        <w:t xml:space="preserve">In dieser Funktion wird das Objekt </w:t>
+      </w:r>
+      <w:proofErr w:type="spellStart"/>
+      <w:r>
+        <w:t>WebLoginLogout</w:t>
+      </w:r>
+      <w:proofErr w:type="spellEnd"/>
+      <w:r>
+        <w:t xml:space="preserve"> kreiert</w:t>
+      </w:r>
+      <w:r>
+        <w:t xml:space="preserve">. Eingabedaten ist eine Liste mit HTML Elemente die nach Login gezeigt werden. </w:t>
+      </w:r>
+    </w:p>
+    <w:p>
+      <w:r>
+        <w:t>Danach wird</w:t>
+      </w:r>
+      <w:r>
+        <w:t xml:space="preserve"> die Funktion </w:t>
+      </w:r>
+      <w:proofErr w:type="spellStart"/>
+      <w:r>
+        <w:t>WebLoginLogout.loadXml</w:t>
+      </w:r>
+      <w:proofErr w:type="spellEnd"/>
+      <w:r>
+        <w:t xml:space="preserve"> ausgeführt.</w:t>
+      </w:r>
+    </w:p>
+    <w:p>
+      <w:r>
+        <w:t>V</w:t>
+      </w:r>
+      <w:r>
+        <w:t xml:space="preserve">ier </w:t>
+      </w:r>
+      <w:r>
+        <w:t>Funktionen müssen auch in der Applikation definiert werden. Jede Funktion muss die Member Funktion mit dem gleichen Name ausführen. Die Funktionen sind:</w:t>
+      </w:r>
+    </w:p>
+    <w:p>
+      <w:pPr>
+        <w:pStyle w:val="Listenabsatz"/>
+        <w:numPr>
+          <w:ilvl w:val="0"/>
+          <w:numId w:val="2"/>
+        </w:numPr>
+      </w:pPr>
+      <w:proofErr w:type="spellStart"/>
+      <w:r>
+        <w:t>createLoginControlsAfterXml</w:t>
+      </w:r>
+      <w:proofErr w:type="spellEnd"/>
+    </w:p>
+    <w:p>
+      <w:pPr>
+        <w:pStyle w:val="Listenabsatz"/>
+        <w:numPr>
+          <w:ilvl w:val="0"/>
+          <w:numId w:val="2"/>
+        </w:numPr>
+      </w:pPr>
+      <w:proofErr w:type="spellStart"/>
+      <w:r>
+        <w:t>callbackWebLoginIfPossible</w:t>
+      </w:r>
+      <w:proofErr w:type="spellEnd"/>
+    </w:p>
+    <w:p>
+      <w:pPr>
+        <w:pStyle w:val="Listenabsatz"/>
+        <w:numPr>
+          <w:ilvl w:val="0"/>
+          <w:numId w:val="2"/>
+        </w:numPr>
+      </w:pPr>
+      <w:proofErr w:type="spellStart"/>
+      <w:r>
+        <w:t>onClickWebLoginButton</w:t>
+      </w:r>
+      <w:proofErr w:type="spellEnd"/>
+    </w:p>
+    <w:p>
+      <w:pPr>
+        <w:pStyle w:val="Listenabsatz"/>
+        <w:numPr>
+          <w:ilvl w:val="0"/>
+          <w:numId w:val="2"/>
+        </w:numPr>
+      </w:pPr>
+      <w:proofErr w:type="spellStart"/>
+      <w:r>
+        <w:t>callbackOnClickWebLoginButton</w:t>
+      </w:r>
+      <w:proofErr w:type="spellEnd"/>
+    </w:p>
+    <w:p>
+      <w:r>
+        <w:rPr>
+          <w:noProof/>
+        </w:rPr>
+        <w:drawing>
+          <wp:anchor distT="0" distB="0" distL="114300" distR="114300" simplePos="0" relativeHeight="251662336" behindDoc="1" locked="0" layoutInCell="1" allowOverlap="1" wp14:anchorId="7CDBD8DD" wp14:editId="461D112A">
+            <wp:simplePos x="0" y="0"/>
+            <wp:positionH relativeFrom="margin">
+              <wp:align>center</wp:align>
+            </wp:positionH>
+            <wp:positionV relativeFrom="paragraph">
+              <wp:posOffset>46990</wp:posOffset>
+            </wp:positionV>
+            <wp:extent cx="5433060" cy="2611393"/>
+            <wp:effectExtent l="0" t="0" r="0" b="0"/>
+            <wp:wrapNone/>
+            <wp:docPr id="1994261128" name="Grafik 1"/>
+            <wp:cNvGraphicFramePr>
+              <a:graphicFrameLocks xmlns:a="http://schemas.openxmlformats.org/drawingml/2006/main" noChangeAspect="1"/>
+            </wp:cNvGraphicFramePr>
+            <a:graphic xmlns:a="http://schemas.openxmlformats.org/drawingml/2006/main">
+              <a:graphicData uri="http://schemas.openxmlformats.org/drawingml/2006/picture">
+                <pic:pic xmlns:pic="http://schemas.openxmlformats.org/drawingml/2006/picture">
+                  <pic:nvPicPr>
+                    <pic:cNvPr id="1994261128" name=""/>
+                    <pic:cNvPicPr/>
+                  </pic:nvPicPr>
+                  <pic:blipFill>
+                    <a:blip r:embed="rId10">
+                      <a:extLst>
+                        <a:ext uri="{28A0092B-C50C-407E-A947-70E740481C1C}">
+                          <a14:useLocalDpi xmlns:a14="http://schemas.microsoft.com/office/drawing/2010/main" val="0"/>
+                        </a:ext>
+                      </a:extLst>
+                    </a:blip>
+                    <a:stretch>
+                      <a:fillRect/>
+                    </a:stretch>
+                  </pic:blipFill>
+                  <pic:spPr>
+                    <a:xfrm>
+                      <a:off x="0" y="0"/>
+                      <a:ext cx="5433060" cy="2611393"/>
+                    </a:xfrm>
+                    <a:prstGeom prst="rect">
+                      <a:avLst/>
+                    </a:prstGeom>
+                  </pic:spPr>
+                </pic:pic>
+              </a:graphicData>
+            </a:graphic>
+            <wp14:sizeRelH relativeFrom="page">
+              <wp14:pctWidth>0</wp14:pctWidth>
+            </wp14:sizeRelH>
+            <wp14:sizeRelV relativeFrom="page">
+              <wp14:pctHeight>0</wp14:pctHeight>
+            </wp14:sizeRelV>
+          </wp:anchor>
+        </w:drawing>
+      </w:r>
+    </w:p>
+    <w:p>
+      <w:pPr>
+        <w:rPr>
+          <w:b/>
+          <w:bCs/>
+        </w:rPr>
+      </w:pPr>
+      <w:r>
+        <w:rPr>
+          <w:noProof/>
+        </w:rPr>
+        <w:drawing>
+          <wp:anchor distT="0" distB="0" distL="114300" distR="114300" simplePos="0" relativeHeight="251663360" behindDoc="1" locked="0" layoutInCell="1" allowOverlap="1" wp14:anchorId="43018198" wp14:editId="14C6871F">
+            <wp:simplePos x="0" y="0"/>
+            <wp:positionH relativeFrom="margin">
+              <wp:align>center</wp:align>
+            </wp:positionH>
+            <wp:positionV relativeFrom="paragraph">
+              <wp:posOffset>2522220</wp:posOffset>
+            </wp:positionV>
+            <wp:extent cx="4639050" cy="1623060"/>
+            <wp:effectExtent l="0" t="0" r="9525" b="0"/>
+            <wp:wrapNone/>
+            <wp:docPr id="673860330" name="Grafik 1"/>
+            <wp:cNvGraphicFramePr>
+              <a:graphicFrameLocks xmlns:a="http://schemas.openxmlformats.org/drawingml/2006/main" noChangeAspect="1"/>
+            </wp:cNvGraphicFramePr>
+            <a:graphic xmlns:a="http://schemas.openxmlformats.org/drawingml/2006/main">
+              <a:graphicData uri="http://schemas.openxmlformats.org/drawingml/2006/picture">
+                <pic:pic xmlns:pic="http://schemas.openxmlformats.org/drawingml/2006/picture">
+                  <pic:nvPicPr>
+                    <pic:cNvPr id="673860330" name=""/>
+                    <pic:cNvPicPr/>
+                  </pic:nvPicPr>
+                  <pic:blipFill>
+                    <a:blip r:embed="rId11">
+                      <a:extLst>
+                        <a:ext uri="{28A0092B-C50C-407E-A947-70E740481C1C}">
+                          <a14:useLocalDpi xmlns:a14="http://schemas.microsoft.com/office/drawing/2010/main" val="0"/>
+                        </a:ext>
+                      </a:extLst>
+                    </a:blip>
+                    <a:stretch>
+                      <a:fillRect/>
+                    </a:stretch>
+                  </pic:blipFill>
+                  <pic:spPr>
+                    <a:xfrm>
+                      <a:off x="0" y="0"/>
+                      <a:ext cx="4639050" cy="1623060"/>
+                    </a:xfrm>
+                    <a:prstGeom prst="rect">
+                      <a:avLst/>
+                    </a:prstGeom>
+                  </pic:spPr>
+                </pic:pic>
+              </a:graphicData>
+            </a:graphic>
+            <wp14:sizeRelH relativeFrom="page">
+              <wp14:pctWidth>0</wp14:pctWidth>
+            </wp14:sizeRelH>
+            <wp14:sizeRelV relativeFrom="page">
+              <wp14:pctHeight>0</wp14:pctHeight>
+            </wp14:sizeRelV>
+          </wp:anchor>
+        </w:drawing>
+      </w:r>
+      <w:r>
+        <w:rPr>
+          <w:b/>
+          <w:bCs/>
+        </w:rPr>
+        <w:br w:type="page"/>
+      </w:r>
+    </w:p>
+    <w:p>
+      <w:pPr>
+        <w:rPr>
+          <w:b/>
+          <w:bCs/>
           <w:lang w:val="en-US"/>
         </w:rPr>
       </w:pPr>
       <w:r>
         <w:rPr>
+          <w:noProof/>
+        </w:rPr>
+        <w:lastRenderedPageBreak/>
+        <w:drawing>
+          <wp:anchor distT="0" distB="0" distL="114300" distR="114300" simplePos="0" relativeHeight="251664384" behindDoc="1" locked="0" layoutInCell="1" allowOverlap="1" wp14:anchorId="5733A6F9" wp14:editId="1A95ABD4">
+            <wp:simplePos x="0" y="0"/>
+            <wp:positionH relativeFrom="column">
+              <wp:posOffset>-503555</wp:posOffset>
+            </wp:positionH>
+            <wp:positionV relativeFrom="paragraph">
+              <wp:posOffset>365125</wp:posOffset>
+            </wp:positionV>
+            <wp:extent cx="3138282" cy="3535680"/>
+            <wp:effectExtent l="0" t="0" r="5080" b="7620"/>
+            <wp:wrapNone/>
+            <wp:docPr id="1786648429" name="Grafik 1"/>
+            <wp:cNvGraphicFramePr>
+              <a:graphicFrameLocks xmlns:a="http://schemas.openxmlformats.org/drawingml/2006/main" noChangeAspect="1"/>
+            </wp:cNvGraphicFramePr>
+            <a:graphic xmlns:a="http://schemas.openxmlformats.org/drawingml/2006/main">
+              <a:graphicData uri="http://schemas.openxmlformats.org/drawingml/2006/picture">
+                <pic:pic xmlns:pic="http://schemas.openxmlformats.org/drawingml/2006/picture">
+                  <pic:nvPicPr>
+                    <pic:cNvPr id="1786648429" name=""/>
+                    <pic:cNvPicPr/>
+                  </pic:nvPicPr>
+                  <pic:blipFill>
+                    <a:blip r:embed="rId12">
+                      <a:extLst>
+                        <a:ext uri="{28A0092B-C50C-407E-A947-70E740481C1C}">
+                          <a14:useLocalDpi xmlns:a14="http://schemas.microsoft.com/office/drawing/2010/main" val="0"/>
+                        </a:ext>
+                      </a:extLst>
+                    </a:blip>
+                    <a:stretch>
+                      <a:fillRect/>
+                    </a:stretch>
+                  </pic:blipFill>
+                  <pic:spPr>
+                    <a:xfrm>
+                      <a:off x="0" y="0"/>
+                      <a:ext cx="3146706" cy="3545171"/>
+                    </a:xfrm>
+                    <a:prstGeom prst="rect">
+                      <a:avLst/>
+                    </a:prstGeom>
+                  </pic:spPr>
+                </pic:pic>
+              </a:graphicData>
+            </a:graphic>
+            <wp14:sizeRelH relativeFrom="page">
+              <wp14:pctWidth>0</wp14:pctWidth>
+            </wp14:sizeRelH>
+            <wp14:sizeRelV relativeFrom="page">
+              <wp14:pctHeight>0</wp14:pctHeight>
+            </wp14:sizeRelV>
+          </wp:anchor>
+        </w:drawing>
+      </w:r>
+      <w:r>
+        <w:rPr>
+          <w:b/>
+          <w:bCs/>
           <w:lang w:val="en-US"/>
         </w:rPr>
-        <w:t xml:space="preserve">var </w:t>
-      </w:r>
-      <w:proofErr w:type="spellStart"/>
-      <w:r>
-        <w:rPr>
+        <w:t>Kl</w:t>
+      </w:r>
+      <w:r>
+        <w:rPr>
+          <w:b/>
+          <w:bCs/>
           <w:lang w:val="en-US"/>
         </w:rPr>
-        <w:t>g_xyz_object</w:t>
-      </w:r>
-      <w:proofErr w:type="spellEnd"/>
-      <w:r>
-        <w:rPr>
+        <w:t>assen</w:t>
+      </w:r>
+    </w:p>
+    <w:p>
+      <w:pPr>
+        <w:rPr>
+          <w:b/>
+          <w:bCs/>
           <w:lang w:val="en-US"/>
         </w:rPr>
-        <w:t xml:space="preserve"> = new </w:t>
-      </w:r>
-      <w:proofErr w:type="spellStart"/>
-      <w:r>
-        <w:rPr>
+      </w:pPr>
+      <w:r>
+        <w:rPr>
+          <w:noProof/>
+        </w:rPr>
+        <w:drawing>
+          <wp:anchor distT="0" distB="0" distL="114300" distR="114300" simplePos="0" relativeHeight="251665408" behindDoc="1" locked="0" layoutInCell="1" allowOverlap="1" wp14:anchorId="6D5BD1B1" wp14:editId="132D6849">
+            <wp:simplePos x="0" y="0"/>
+            <wp:positionH relativeFrom="column">
+              <wp:posOffset>2703830</wp:posOffset>
+            </wp:positionH>
+            <wp:positionV relativeFrom="paragraph">
+              <wp:posOffset>51435</wp:posOffset>
+            </wp:positionV>
+            <wp:extent cx="3384382" cy="5981700"/>
+            <wp:effectExtent l="0" t="0" r="6985" b="0"/>
+            <wp:wrapNone/>
+            <wp:docPr id="915238590" name="Grafik 1"/>
+            <wp:cNvGraphicFramePr>
+              <a:graphicFrameLocks xmlns:a="http://schemas.openxmlformats.org/drawingml/2006/main" noChangeAspect="1"/>
+            </wp:cNvGraphicFramePr>
+            <a:graphic xmlns:a="http://schemas.openxmlformats.org/drawingml/2006/main">
+              <a:graphicData uri="http://schemas.openxmlformats.org/drawingml/2006/picture">
+                <pic:pic xmlns:pic="http://schemas.openxmlformats.org/drawingml/2006/picture">
+                  <pic:nvPicPr>
+                    <pic:cNvPr id="915238590" name=""/>
+                    <pic:cNvPicPr/>
+                  </pic:nvPicPr>
+                  <pic:blipFill>
+                    <a:blip r:embed="rId13">
+                      <a:extLst>
+                        <a:ext uri="{28A0092B-C50C-407E-A947-70E740481C1C}">
+                          <a14:useLocalDpi xmlns:a14="http://schemas.microsoft.com/office/drawing/2010/main" val="0"/>
+                        </a:ext>
+                      </a:extLst>
+                    </a:blip>
+                    <a:stretch>
+                      <a:fillRect/>
+                    </a:stretch>
+                  </pic:blipFill>
+                  <pic:spPr>
+                    <a:xfrm>
+                      <a:off x="0" y="0"/>
+                      <a:ext cx="3384382" cy="5981700"/>
+                    </a:xfrm>
+                    <a:prstGeom prst="rect">
+                      <a:avLst/>
+                    </a:prstGeom>
+                  </pic:spPr>
+                </pic:pic>
+              </a:graphicData>
+            </a:graphic>
+            <wp14:sizeRelH relativeFrom="page">
+              <wp14:pctWidth>0</wp14:pctWidth>
+            </wp14:sizeRelH>
+            <wp14:sizeRelV relativeFrom="page">
+              <wp14:pctHeight>0</wp14:pctHeight>
+            </wp14:sizeRelV>
+          </wp:anchor>
+        </w:drawing>
+      </w:r>
+      <w:r>
+        <w:rPr>
+          <w:b/>
+          <w:bCs/>
           <w:lang w:val="en-US"/>
         </w:rPr>
-        <w:t>Yxz</w:t>
-      </w:r>
-      <w:proofErr w:type="spellEnd"/>
-      <w:r>
-        <w:rPr>
+        <w:t xml:space="preserve"> </w:t>
+      </w:r>
+    </w:p>
+    <w:p>
+      <w:pPr>
+        <w:rPr>
+          <w:b/>
+          <w:bCs/>
           <w:lang w:val="en-US"/>
         </w:rPr>
-        <w:t>();</w:t>
-      </w:r>
-    </w:p>
-    <w:p>
-      <w:pPr>
-        <w:rPr>
+      </w:pPr>
+    </w:p>
+    <w:p>
+      <w:pPr>
+        <w:rPr>
+          <w:b/>
+          <w:bCs/>
           <w:lang w:val="en-US"/>
         </w:rPr>
       </w:pPr>
-      <w:r>
-        <w:rPr>
+    </w:p>
+    <w:p>
+      <w:pPr>
+        <w:rPr>
+          <w:b/>
+          <w:bCs/>
           <w:lang w:val="en-US"/>
         </w:rPr>
-        <w:t xml:space="preserve">function </w:t>
-      </w:r>
-      <w:proofErr w:type="spellStart"/>
-      <w:r>
-        <w:rPr>
+      </w:pPr>
+    </w:p>
+    <w:p>
+      <w:pPr>
+        <w:rPr>
+          <w:b/>
+          <w:bCs/>
           <w:lang w:val="en-US"/>
         </w:rPr>
-        <w:t>eventUser</w:t>
-      </w:r>
-      <w:r>
-        <w:rPr>
+      </w:pPr>
+      <w:r>
+        <w:rPr>
+          <w:b/>
+          <w:bCs/>
           <w:lang w:val="en-US"/>
         </w:rPr>
-        <w:t>Clicked</w:t>
-      </w:r>
-      <w:proofErr w:type="spellEnd"/>
-      <w:r>
-        <w:rPr>
+        <w:br w:type="page"/>
+      </w:r>
+    </w:p>
+    <w:p>
+      <w:pPr>
+        <w:rPr>
+          <w:b/>
+          <w:bCs/>
           <w:lang w:val="en-US"/>
         </w:rPr>
-        <w:t>()</w:t>
-      </w:r>
-    </w:p>
-    <w:p>
-      <w:pPr>
-        <w:rPr>
+      </w:pPr>
+      <w:r>
+        <w:rPr>
+          <w:b/>
+          <w:bCs/>
           <w:lang w:val="en-US"/>
         </w:rPr>
-      </w:pPr>
-      <w:r>
-        <w:rPr>
+        <w:lastRenderedPageBreak/>
+        <w:br w:type="page"/>
+      </w:r>
+    </w:p>
+    <w:p>
+      <w:pPr>
+        <w:rPr>
+          <w:b/>
+          <w:bCs/>
           <w:lang w:val="en-US"/>
         </w:rPr>
-        <w:t>{</w:t>
-      </w:r>
-    </w:p>
-    <w:p>
-      <w:pPr>
-        <w:rPr>
+      </w:pPr>
+    </w:p>
+    <w:p>
+      <w:pPr>
+        <w:rPr>
+          <w:b/>
+          <w:bCs/>
           <w:lang w:val="en-US"/>
         </w:rPr>
       </w:pPr>
-      <w:r>
-        <w:rPr>
+    </w:p>
+    <w:p>
+      <w:pPr>
+        <w:rPr>
+          <w:b/>
+          <w:bCs/>
           <w:lang w:val="en-US"/>
         </w:rPr>
-        <w:tab/>
-      </w:r>
-      <w:proofErr w:type="spellStart"/>
-      <w:r>
-        <w:rPr>
+      </w:pPr>
+      <w:proofErr w:type="spellStart"/>
+      <w:r>
+        <w:rPr>
+          <w:b/>
+          <w:bCs/>
           <w:lang w:val="en-US"/>
         </w:rPr>
-        <w:t>g_xyz_object</w:t>
-      </w:r>
-      <w:proofErr w:type="spellEnd"/>
-      <w:r>
-        <w:rPr>
+        <w:t>Jetzige</w:t>
+      </w:r>
+      <w:proofErr w:type="spellEnd"/>
+      <w:r>
+        <w:rPr>
+          <w:b/>
+          <w:bCs/>
           <w:lang w:val="en-US"/>
         </w:rPr>
-        <w:t>.</w:t>
-      </w:r>
-      <w:r>
-        <w:rPr>
-          <w:lang w:val="en-US"/>
-        </w:rPr>
-        <w:t xml:space="preserve"> </w:t>
-      </w:r>
-      <w:proofErr w:type="spellStart"/>
-      <w:r>
-        <w:rPr>
-          <w:lang w:val="en-US"/>
-        </w:rPr>
-        <w:t>eventUser</w:t>
-      </w:r>
-      <w:r>
-        <w:rPr>
-          <w:lang w:val="en-US"/>
-        </w:rPr>
-        <w:t>Clicked</w:t>
-      </w:r>
-      <w:proofErr w:type="spellEnd"/>
-      <w:r>
-        <w:rPr>
-          <w:lang w:val="en-US"/>
-        </w:rPr>
-        <w:t>()</w:t>
-      </w:r>
-    </w:p>
-    <w:p>
-      <w:r>
-        <w:t>}</w:t>
-      </w:r>
-    </w:p>
-    <w:p>
-      <w:pPr>
-        <w:rPr>
-          <w:b/>
-          <w:bCs/>
-        </w:rPr>
-      </w:pPr>
-      <w:r>
-        <w:rPr>
-          <w:b/>
-          <w:bCs/>
-        </w:rPr>
-        <w:br w:type="page"/>
-      </w:r>
-    </w:p>
-    <w:p>
-      <w:pPr>
-        <w:rPr>
-          <w:b/>
-          <w:bCs/>
-        </w:rPr>
-      </w:pPr>
-      <w:r>
-        <w:rPr>
-          <w:b/>
-          <w:bCs/>
-        </w:rPr>
-        <w:lastRenderedPageBreak/>
-        <w:t>Jetzige Implementation in Admin Tasks</w:t>
+        <w:t xml:space="preserve"> Implementation in Admin Tasks</w:t>
       </w:r>
     </w:p>
     <w:p>
@@ -651,7 +1618,7 @@
                     <pic:cNvPicPr/>
                   </pic:nvPicPr>
                   <pic:blipFill>
-                    <a:blip r:embed="rId5">
+                    <a:blip r:embed="rId14">
                       <a:extLst>
                         <a:ext uri="{28A0092B-C50C-407E-A947-70E740481C1C}">
                           <a14:useLocalDpi xmlns:a14="http://schemas.microsoft.com/office/drawing/2010/main" val="0"/>
@@ -743,321 +1710,8 @@
         <w:br w:type="page"/>
       </w:r>
     </w:p>
-    <w:p>
-      <w:pPr>
-        <w:rPr>
-          <w:b/>
-          <w:bCs/>
-        </w:rPr>
-      </w:pPr>
-      <w:r>
-        <w:rPr>
-          <w:b/>
-          <w:bCs/>
-        </w:rPr>
-        <w:lastRenderedPageBreak/>
-        <w:t>Applikation Aufgaben</w:t>
-      </w:r>
-    </w:p>
-    <w:p>
-      <w:r>
-        <w:rPr>
-          <w:noProof/>
-        </w:rPr>
-        <w:drawing>
-          <wp:inline distT="0" distB="0" distL="0" distR="0" wp14:anchorId="40033B09" wp14:editId="17B20CD7">
-            <wp:extent cx="3131820" cy="1889035"/>
-            <wp:effectExtent l="0" t="0" r="0" b="0"/>
-            <wp:docPr id="1" name="Grafik 1"/>
-            <wp:cNvGraphicFramePr>
-              <a:graphicFrameLocks xmlns:a="http://schemas.openxmlformats.org/drawingml/2006/main" noChangeAspect="1"/>
-            </wp:cNvGraphicFramePr>
-            <a:graphic xmlns:a="http://schemas.openxmlformats.org/drawingml/2006/main">
-              <a:graphicData uri="http://schemas.openxmlformats.org/drawingml/2006/picture">
-                <pic:pic xmlns:pic="http://schemas.openxmlformats.org/drawingml/2006/picture">
-                  <pic:nvPicPr>
-                    <pic:cNvPr id="1" name=""/>
-                    <pic:cNvPicPr/>
-                  </pic:nvPicPr>
-                  <pic:blipFill>
-                    <a:blip r:embed="rId6"/>
-                    <a:stretch>
-                      <a:fillRect/>
-                    </a:stretch>
-                  </pic:blipFill>
-                  <pic:spPr>
-                    <a:xfrm>
-                      <a:off x="0" y="0"/>
-                      <a:ext cx="3144027" cy="1896398"/>
-                    </a:xfrm>
-                    <a:prstGeom prst="rect">
-                      <a:avLst/>
-                    </a:prstGeom>
-                  </pic:spPr>
-                </pic:pic>
-              </a:graphicData>
-            </a:graphic>
-          </wp:inline>
-        </w:drawing>
-      </w:r>
-    </w:p>
-    <w:p>
-      <w:r>
-        <w:br w:type="page"/>
-      </w:r>
-    </w:p>
-    <w:p>
-      <w:pPr>
-        <w:rPr>
-          <w:b/>
-          <w:bCs/>
-        </w:rPr>
-      </w:pPr>
-      <w:r>
-        <w:rPr>
-          <w:b/>
-          <w:bCs/>
-        </w:rPr>
-        <w:lastRenderedPageBreak/>
-        <w:t>Die andere Web Applikationen</w:t>
-      </w:r>
-    </w:p>
-    <w:p/>
-    <w:p>
-      <w:r>
-        <w:rPr>
-          <w:noProof/>
-        </w:rPr>
-        <w:drawing>
-          <wp:inline distT="0" distB="0" distL="0" distR="0" wp14:anchorId="4173B4E1" wp14:editId="0EEEF462">
-            <wp:extent cx="5028571" cy="4047619"/>
-            <wp:effectExtent l="0" t="0" r="635" b="0"/>
-            <wp:docPr id="4" name="Grafik 4"/>
-            <wp:cNvGraphicFramePr>
-              <a:graphicFrameLocks xmlns:a="http://schemas.openxmlformats.org/drawingml/2006/main" noChangeAspect="1"/>
-            </wp:cNvGraphicFramePr>
-            <a:graphic xmlns:a="http://schemas.openxmlformats.org/drawingml/2006/main">
-              <a:graphicData uri="http://schemas.openxmlformats.org/drawingml/2006/picture">
-                <pic:pic xmlns:pic="http://schemas.openxmlformats.org/drawingml/2006/picture">
-                  <pic:nvPicPr>
-                    <pic:cNvPr id="1" name=""/>
-                    <pic:cNvPicPr/>
-                  </pic:nvPicPr>
-                  <pic:blipFill>
-                    <a:blip r:embed="rId7"/>
-                    <a:stretch>
-                      <a:fillRect/>
-                    </a:stretch>
-                  </pic:blipFill>
-                  <pic:spPr>
-                    <a:xfrm>
-                      <a:off x="0" y="0"/>
-                      <a:ext cx="5028571" cy="4047619"/>
-                    </a:xfrm>
-                    <a:prstGeom prst="rect">
-                      <a:avLst/>
-                    </a:prstGeom>
-                  </pic:spPr>
-                </pic:pic>
-              </a:graphicData>
-            </a:graphic>
-          </wp:inline>
-        </w:drawing>
-      </w:r>
-    </w:p>
-    <w:p/>
-    <w:p>
-      <w:r>
-        <w:rPr>
-          <w:noProof/>
-        </w:rPr>
-        <w:drawing>
-          <wp:inline distT="0" distB="0" distL="0" distR="0" wp14:anchorId="38958B21" wp14:editId="05D397A3">
-            <wp:extent cx="4450080" cy="3286544"/>
-            <wp:effectExtent l="0" t="0" r="7620" b="9525"/>
-            <wp:docPr id="3" name="Grafik 3"/>
-            <wp:cNvGraphicFramePr>
-              <a:graphicFrameLocks xmlns:a="http://schemas.openxmlformats.org/drawingml/2006/main" noChangeAspect="1"/>
-            </wp:cNvGraphicFramePr>
-            <a:graphic xmlns:a="http://schemas.openxmlformats.org/drawingml/2006/main">
-              <a:graphicData uri="http://schemas.openxmlformats.org/drawingml/2006/picture">
-                <pic:pic xmlns:pic="http://schemas.openxmlformats.org/drawingml/2006/picture">
-                  <pic:nvPicPr>
-                    <pic:cNvPr id="1" name=""/>
-                    <pic:cNvPicPr/>
-                  </pic:nvPicPr>
-                  <pic:blipFill>
-                    <a:blip r:embed="rId8"/>
-                    <a:stretch>
-                      <a:fillRect/>
-                    </a:stretch>
-                  </pic:blipFill>
-                  <pic:spPr>
-                    <a:xfrm>
-                      <a:off x="0" y="0"/>
-                      <a:ext cx="4454636" cy="3289908"/>
-                    </a:xfrm>
-                    <a:prstGeom prst="rect">
-                      <a:avLst/>
-                    </a:prstGeom>
-                  </pic:spPr>
-                </pic:pic>
-              </a:graphicData>
-            </a:graphic>
-          </wp:inline>
-        </w:drawing>
-      </w:r>
-    </w:p>
-    <w:p/>
-    <w:p>
-      <w:r>
-        <w:br w:type="page"/>
-      </w:r>
-    </w:p>
-    <w:p>
-      <w:pPr>
-        <w:rPr>
-          <w:b/>
-          <w:bCs/>
-          <w:i/>
-          <w:iCs/>
-        </w:rPr>
-      </w:pPr>
-      <w:r>
-        <w:rPr>
-          <w:b/>
-          <w:bCs/>
-          <w:i/>
-          <w:iCs/>
-        </w:rPr>
-        <w:lastRenderedPageBreak/>
-        <w:t>Reservationen Admin</w:t>
-      </w:r>
-    </w:p>
-    <w:p/>
-    <w:p>
-      <w:r>
-        <w:rPr>
-          <w:noProof/>
-        </w:rPr>
-        <w:drawing>
-          <wp:inline distT="0" distB="0" distL="0" distR="0" wp14:anchorId="150F9F33" wp14:editId="4AD763C3">
-            <wp:extent cx="5760720" cy="2917190"/>
-            <wp:effectExtent l="0" t="0" r="0" b="0"/>
-            <wp:docPr id="5" name="Grafik 5"/>
-            <wp:cNvGraphicFramePr>
-              <a:graphicFrameLocks xmlns:a="http://schemas.openxmlformats.org/drawingml/2006/main" noChangeAspect="1"/>
-            </wp:cNvGraphicFramePr>
-            <a:graphic xmlns:a="http://schemas.openxmlformats.org/drawingml/2006/main">
-              <a:graphicData uri="http://schemas.openxmlformats.org/drawingml/2006/picture">
-                <pic:pic xmlns:pic="http://schemas.openxmlformats.org/drawingml/2006/picture">
-                  <pic:nvPicPr>
-                    <pic:cNvPr id="1" name=""/>
-                    <pic:cNvPicPr/>
-                  </pic:nvPicPr>
-                  <pic:blipFill>
-                    <a:blip r:embed="rId9"/>
-                    <a:stretch>
-                      <a:fillRect/>
-                    </a:stretch>
-                  </pic:blipFill>
-                  <pic:spPr>
-                    <a:xfrm>
-                      <a:off x="0" y="0"/>
-                      <a:ext cx="5760720" cy="2917190"/>
-                    </a:xfrm>
-                    <a:prstGeom prst="rect">
-                      <a:avLst/>
-                    </a:prstGeom>
-                  </pic:spPr>
-                </pic:pic>
-              </a:graphicData>
-            </a:graphic>
-          </wp:inline>
-        </w:drawing>
-      </w:r>
-    </w:p>
-    <w:p>
-      <w:pPr>
-        <w:rPr>
-          <w:b/>
-          <w:bCs/>
-          <w:i/>
-          <w:iCs/>
-        </w:rPr>
-      </w:pPr>
-    </w:p>
-    <w:p>
-      <w:pPr>
-        <w:rPr>
-          <w:b/>
-          <w:bCs/>
-          <w:i/>
-          <w:iCs/>
-        </w:rPr>
-      </w:pPr>
-      <w:r>
-        <w:rPr>
-          <w:b/>
-          <w:bCs/>
-          <w:i/>
-          <w:iCs/>
-        </w:rPr>
-        <w:t xml:space="preserve">Reservationen </w:t>
-      </w:r>
-      <w:r>
-        <w:rPr>
-          <w:b/>
-          <w:bCs/>
-          <w:i/>
-          <w:iCs/>
-        </w:rPr>
-        <w:t>Suchen</w:t>
-      </w:r>
-    </w:p>
-    <w:p/>
-    <w:p>
-      <w:r>
-        <w:rPr>
-          <w:noProof/>
-        </w:rPr>
-        <w:drawing>
-          <wp:inline distT="0" distB="0" distL="0" distR="0" wp14:anchorId="219FC686" wp14:editId="1319F650">
-            <wp:extent cx="5760720" cy="2312670"/>
-            <wp:effectExtent l="0" t="0" r="0" b="0"/>
-            <wp:docPr id="6" name="Grafik 6"/>
-            <wp:cNvGraphicFramePr>
-              <a:graphicFrameLocks xmlns:a="http://schemas.openxmlformats.org/drawingml/2006/main" noChangeAspect="1"/>
-            </wp:cNvGraphicFramePr>
-            <a:graphic xmlns:a="http://schemas.openxmlformats.org/drawingml/2006/main">
-              <a:graphicData uri="http://schemas.openxmlformats.org/drawingml/2006/picture">
-                <pic:pic xmlns:pic="http://schemas.openxmlformats.org/drawingml/2006/picture">
-                  <pic:nvPicPr>
-                    <pic:cNvPr id="1" name=""/>
-                    <pic:cNvPicPr/>
-                  </pic:nvPicPr>
-                  <pic:blipFill>
-                    <a:blip r:embed="rId10"/>
-                    <a:stretch>
-                      <a:fillRect/>
-                    </a:stretch>
-                  </pic:blipFill>
-                  <pic:spPr>
-                    <a:xfrm>
-                      <a:off x="0" y="0"/>
-                      <a:ext cx="5760720" cy="2312670"/>
-                    </a:xfrm>
-                    <a:prstGeom prst="rect">
-                      <a:avLst/>
-                    </a:prstGeom>
-                  </pic:spPr>
-                </pic:pic>
-              </a:graphicData>
-            </a:graphic>
-          </wp:inline>
-        </w:drawing>
-      </w:r>
-    </w:p>
+    <w:p/>
+    <w:p/>
     <w:sectPr>
       <w:pgSz w:w="11906" w:h="16838"/>
       <w:pgMar w:top="1417" w:right="1417" w:bottom="1134" w:left="1417" w:header="708" w:footer="708" w:gutter="0"/>
@@ -1071,6 +1725,92 @@
 <file path=word/numbering.xml><?xml version="1.0" encoding="utf-8"?>
 <w:numbering xmlns:wpc="http://schemas.microsoft.com/office/word/2010/wordprocessingCanvas" xmlns:cx="http://schemas.microsoft.com/office/drawing/2014/chartex" xmlns:cx1="http://schemas.microsoft.com/office/drawing/2015/9/8/chartex" xmlns:cx2="http://schemas.microsoft.com/office/drawing/2015/10/21/chartex" xmlns:cx3="http://schemas.microsoft.com/office/drawing/2016/5/9/chartex" xmlns:cx4="http://schemas.microsoft.com/office/drawing/2016/5/10/chartex" xmlns:cx5="http://schemas.microsoft.com/office/drawing/2016/5/11/chartex" xmlns:cx6="http://schemas.microsoft.com/office/drawing/2016/5/12/chartex" xmlns:cx7="http://schemas.microsoft.com/office/drawing/2016/5/13/chartex" xmlns:cx8="http://schemas.microsoft.com/office/drawing/2016/5/14/chartex" xmlns:mc="http://schemas.openxmlformats.org/markup-compatibility/2006" xmlns:aink="http://schemas.microsoft.com/office/drawing/2016/ink" xmlns:am3d="http://schemas.microsoft.com/office/drawing/2017/model3d" xmlns:o="urn:schemas-microsoft-com:office:office" xmlns:oel="http://schemas.microsoft.com/office/2019/extlst" xmlns:r="http://schemas.openxmlformats.org/officeDocument/2006/relationships" xmlns:m="http://schemas.openxmlformats.org/officeDocument/2006/math" xmlns:v="urn:schemas-microsoft-com:vml" xmlns:wp14="http://schemas.microsoft.com/office/word/2010/wordprocessingDrawing" xmlns:wp="http://schemas.openxmlformats.org/drawingml/2006/wordprocessingDrawing" xmlns:w10="urn:schemas-microsoft-com:office:word" xmlns:w="http://schemas.openxmlformats.org/wordprocessingml/2006/main" xmlns:w14="http://schemas.microsoft.com/office/word/2010/wordml" xmlns:w15="http://schemas.microsoft.com/office/word/2012/wordml" xmlns:w16cex="http://schemas.microsoft.com/office/word/2018/wordml/cex" xmlns:w16cid="http://schemas.microsoft.com/office/word/2016/wordml/cid" xmlns:w16="http://schemas.microsoft.com/office/word/2018/wordml" xmlns:w16du="http://schemas.microsoft.com/office/word/2023/wordml/word16du" xmlns:w16sdtdh="http://schemas.microsoft.com/office/word/2020/wordml/sdtdatahash" xmlns:w16se="http://schemas.microsoft.com/office/word/2015/wordml/symex" xmlns:wpg="http://schemas.microsoft.com/office/word/2010/wordprocessingGroup" xmlns:wpi="http://schemas.microsoft.com/office/word/2010/wordprocessingInk" xmlns:wne="http://schemas.microsoft.com/office/word/2006/wordml" xmlns:wps="http://schemas.microsoft.com/office/word/2010/wordprocessingShape" mc:Ignorable="w14 w15 w16se w16cid w16 w16cex w16sdtdh wp14">
   <w:abstractNum w:abstractNumId="0" w15:restartNumberingAfterBreak="0">
+    <w:nsid w:val="2F186691"/>
+    <w:multiLevelType w:val="hybridMultilevel"/>
+    <w:tmpl w:val="359E608C"/>
+    <w:lvl w:ilvl="0" w:tplc="0807000F">
+      <w:start w:val="1"/>
+      <w:numFmt w:val="decimal"/>
+      <w:lvlText w:val="%1."/>
+      <w:lvlJc w:val="left"/>
+      <w:pPr>
+        <w:ind w:left="720" w:hanging="360"/>
+      </w:pPr>
+    </w:lvl>
+    <w:lvl w:ilvl="1" w:tplc="08070019" w:tentative="1">
+      <w:start w:val="1"/>
+      <w:numFmt w:val="lowerLetter"/>
+      <w:lvlText w:val="%2."/>
+      <w:lvlJc w:val="left"/>
+      <w:pPr>
+        <w:ind w:left="1440" w:hanging="360"/>
+      </w:pPr>
+    </w:lvl>
+    <w:lvl w:ilvl="2" w:tplc="0807001B" w:tentative="1">
+      <w:start w:val="1"/>
+      <w:numFmt w:val="lowerRoman"/>
+      <w:lvlText w:val="%3."/>
+      <w:lvlJc w:val="right"/>
+      <w:pPr>
+        <w:ind w:left="2160" w:hanging="180"/>
+      </w:pPr>
+    </w:lvl>
+    <w:lvl w:ilvl="3" w:tplc="0807000F" w:tentative="1">
+      <w:start w:val="1"/>
+      <w:numFmt w:val="decimal"/>
+      <w:lvlText w:val="%4."/>
+      <w:lvlJc w:val="left"/>
+      <w:pPr>
+        <w:ind w:left="2880" w:hanging="360"/>
+      </w:pPr>
+    </w:lvl>
+    <w:lvl w:ilvl="4" w:tplc="08070019" w:tentative="1">
+      <w:start w:val="1"/>
+      <w:numFmt w:val="lowerLetter"/>
+      <w:lvlText w:val="%5."/>
+      <w:lvlJc w:val="left"/>
+      <w:pPr>
+        <w:ind w:left="3600" w:hanging="360"/>
+      </w:pPr>
+    </w:lvl>
+    <w:lvl w:ilvl="5" w:tplc="0807001B" w:tentative="1">
+      <w:start w:val="1"/>
+      <w:numFmt w:val="lowerRoman"/>
+      <w:lvlText w:val="%6."/>
+      <w:lvlJc w:val="right"/>
+      <w:pPr>
+        <w:ind w:left="4320" w:hanging="180"/>
+      </w:pPr>
+    </w:lvl>
+    <w:lvl w:ilvl="6" w:tplc="0807000F" w:tentative="1">
+      <w:start w:val="1"/>
+      <w:numFmt w:val="decimal"/>
+      <w:lvlText w:val="%7."/>
+      <w:lvlJc w:val="left"/>
+      <w:pPr>
+        <w:ind w:left="5040" w:hanging="360"/>
+      </w:pPr>
+    </w:lvl>
+    <w:lvl w:ilvl="7" w:tplc="08070019" w:tentative="1">
+      <w:start w:val="1"/>
+      <w:numFmt w:val="lowerLetter"/>
+      <w:lvlText w:val="%8."/>
+      <w:lvlJc w:val="left"/>
+      <w:pPr>
+        <w:ind w:left="5760" w:hanging="360"/>
+      </w:pPr>
+    </w:lvl>
+    <w:lvl w:ilvl="8" w:tplc="0807001B" w:tentative="1">
+      <w:start w:val="1"/>
+      <w:numFmt w:val="lowerRoman"/>
+      <w:lvlText w:val="%9."/>
+      <w:lvlJc w:val="right"/>
+      <w:pPr>
+        <w:ind w:left="6480" w:hanging="180"/>
+      </w:pPr>
+    </w:lvl>
+  </w:abstractNum>
+  <w:abstractNum w:abstractNumId="1" w15:restartNumberingAfterBreak="0">
     <w:nsid w:val="7E600EFD"/>
     <w:multiLevelType w:val="hybridMultilevel"/>
     <w:tmpl w:val="755EFA22"/>
@@ -1184,6 +1924,9 @@
     </w:lvl>
   </w:abstractNum>
   <w:num w:numId="1" w16cid:durableId="795488752">
+    <w:abstractNumId w:val="1"/>
+  </w:num>
+  <w:num w:numId="2" w16cid:durableId="1240022784">
     <w:abstractNumId w:val="0"/>
   </w:num>
 </w:numbering>
@@ -1593,7 +2336,6 @@
   <w:style w:type="character" w:default="1" w:styleId="Absatz-Standardschriftart">
     <w:name w:val="Default Paragraph Font"/>
     <w:uiPriority w:val="1"/>
-    <w:semiHidden/>
     <w:unhideWhenUsed/>
   </w:style>
   <w:style w:type="table" w:default="1" w:styleId="NormaleTabelle">

</xml_diff>